<commit_message>
find frend list works
</commit_message>
<xml_diff>
--- a/learnt.docx
+++ b/learnt.docx
@@ -21,6 +21,97 @@
           <w:sz w:val="28"/>
           <w:szCs w:val="28"/>
         </w:rPr>
+        <w:t>Including the toolbar on top which was custom built in separate xml</w:t>
+      </w:r>
+    </w:p>
+    <w:p>
+      <w:pPr>
+        <w:pStyle w:val="ListParagraph"/>
+        <w:numPr>
+          <w:ilvl w:val="0"/>
+          <w:numId w:val="1"/>
+        </w:numPr>
+        <w:rPr>
+          <w:rFonts w:ascii="Times New Roman" w:hAnsi="Times New Roman" w:cs="Times New Roman"/>
+          <w:sz w:val="28"/>
+          <w:szCs w:val="28"/>
+        </w:rPr>
+      </w:pPr>
+      <w:r>
+        <w:rPr>
+          <w:rFonts w:ascii="Times New Roman" w:hAnsi="Times New Roman" w:cs="Times New Roman"/>
+          <w:sz w:val="28"/>
+          <w:szCs w:val="28"/>
+        </w:rPr>
+        <w:t>Set buttons on toolbar</w:t>
+      </w:r>
+    </w:p>
+    <w:p>
+      <w:pPr>
+        <w:pStyle w:val="ListParagraph"/>
+        <w:numPr>
+          <w:ilvl w:val="0"/>
+          <w:numId w:val="1"/>
+        </w:numPr>
+        <w:rPr>
+          <w:rFonts w:ascii="Times New Roman" w:hAnsi="Times New Roman" w:cs="Times New Roman"/>
+          <w:sz w:val="28"/>
+          <w:szCs w:val="28"/>
+        </w:rPr>
+      </w:pPr>
+      <w:r>
+        <w:rPr>
+          <w:rFonts w:ascii="Times New Roman" w:hAnsi="Times New Roman" w:cs="Times New Roman"/>
+          <w:sz w:val="28"/>
+          <w:szCs w:val="28"/>
+        </w:rPr>
+        <w:t xml:space="preserve">Make image appear as a circle </w:t>
+      </w:r>
+      <w:hyperlink r:id="rId5" w:history="1">
+        <w:r>
+          <w:rPr>
+            <w:rStyle w:val="Hyperlink"/>
+            <w:rFonts w:ascii="Times New Roman" w:hAnsi="Times New Roman" w:cs="Times New Roman"/>
+            <w:sz w:val="28"/>
+            <w:szCs w:val="28"/>
+          </w:rPr>
+          <w:t>https://github.com/hdodenhof/CircleImageView</w:t>
+        </w:r>
+      </w:hyperlink>
+    </w:p>
+    <w:p>
+      <w:pPr>
+        <w:pStyle w:val="ListParagraph"/>
+        <w:numPr>
+          <w:ilvl w:val="0"/>
+          <w:numId w:val="1"/>
+        </w:numPr>
+        <w:rPr>
+          <w:rFonts w:ascii="Times New Roman" w:hAnsi="Times New Roman" w:cs="Times New Roman"/>
+          <w:sz w:val="28"/>
+          <w:szCs w:val="28"/>
+        </w:rPr>
+      </w:pPr>
+    </w:p>
+    <w:p>
+      <w:pPr>
+        <w:pStyle w:val="ListParagraph"/>
+        <w:numPr>
+          <w:ilvl w:val="0"/>
+          <w:numId w:val="1"/>
+        </w:numPr>
+        <w:rPr>
+          <w:rFonts w:ascii="Times New Roman" w:hAnsi="Times New Roman" w:cs="Times New Roman"/>
+          <w:sz w:val="28"/>
+          <w:szCs w:val="28"/>
+        </w:rPr>
+      </w:pPr>
+      <w:r>
+        <w:rPr>
+          <w:rFonts w:ascii="Times New Roman" w:hAnsi="Times New Roman" w:cs="Times New Roman"/>
+          <w:sz w:val="28"/>
+          <w:szCs w:val="28"/>
+        </w:rPr>
         <w:t xml:space="preserve">Using </w:t>
       </w:r>
       <w:proofErr w:type="spellStart"/>
@@ -49,7 +140,7 @@
         </w:rPr>
         <w:br/>
       </w:r>
-      <w:hyperlink r:id="rId5" w:history="1">
+      <w:hyperlink r:id="rId6" w:history="1">
         <w:r>
           <w:rPr>
             <w:rStyle w:val="Hyperlink"/>
@@ -156,8 +247,6 @@
         </w:rPr>
         <w:t>https://stackoverflow.com/questions/37374868/how-to-get-url-from-firebase-storage-getdownloadurl</w:t>
       </w:r>
-      <w:bookmarkStart w:id="0" w:name="_GoBack"/>
-      <w:bookmarkEnd w:id="0"/>
     </w:p>
     <w:p>
       <w:pPr>
@@ -165,8 +254,8 @@
         <w:shd w:val="clear" w:color="auto" w:fill="FAFBFC"/>
         <w:spacing w:before="0" w:beforeAutospacing="0" w:after="0" w:afterAutospacing="0"/>
         <w:rPr>
+          <w:rStyle w:val="Hyperlink"/>
           <w:rFonts w:ascii="Segoe UI" w:hAnsi="Segoe UI" w:cs="Segoe UI"/>
-          <w:color w:val="24292E"/>
           <w:sz w:val="28"/>
           <w:szCs w:val="28"/>
         </w:rPr>
@@ -178,7 +267,7 @@
         </w:rPr>
         <w:t xml:space="preserve">Using </w:t>
       </w:r>
-      <w:hyperlink r:id="rId6" w:history="1">
+      <w:hyperlink r:id="rId7" w:history="1">
         <w:proofErr w:type="spellStart"/>
         <w:r>
           <w:rPr>
@@ -201,7 +290,7 @@
         </w:rPr>
         <w:t>/</w:t>
       </w:r>
-      <w:hyperlink r:id="rId7" w:history="1">
+      <w:hyperlink r:id="rId8" w:history="1">
         <w:r>
           <w:rPr>
             <w:rStyle w:val="Hyperlink"/>
@@ -212,6 +301,112 @@
           <w:t>Android-Image-Cropper</w:t>
         </w:r>
       </w:hyperlink>
+    </w:p>
+    <w:p>
+      <w:pPr>
+        <w:pStyle w:val="Heading1"/>
+        <w:shd w:val="clear" w:color="auto" w:fill="FAFBFC"/>
+        <w:spacing w:before="0" w:beforeAutospacing="0" w:after="0" w:afterAutospacing="0"/>
+        <w:rPr>
+          <w:rFonts w:ascii="Segoe UI" w:hAnsi="Segoe UI" w:cs="Segoe UI"/>
+          <w:color w:val="24292E"/>
+          <w:sz w:val="28"/>
+          <w:szCs w:val="28"/>
+        </w:rPr>
+      </w:pPr>
+    </w:p>
+    <w:p>
+      <w:pPr>
+        <w:pStyle w:val="Heading1"/>
+        <w:shd w:val="clear" w:color="auto" w:fill="FAFBFC"/>
+        <w:spacing w:before="0" w:beforeAutospacing="0" w:after="0" w:afterAutospacing="0"/>
+        <w:rPr>
+          <w:rFonts w:ascii="Segoe UI" w:hAnsi="Segoe UI" w:cs="Segoe UI"/>
+          <w:color w:val="24292E"/>
+          <w:sz w:val="28"/>
+          <w:szCs w:val="28"/>
+        </w:rPr>
+      </w:pPr>
+      <w:r>
+        <w:rPr>
+          <w:rFonts w:ascii="Segoe UI" w:hAnsi="Segoe UI" w:cs="Segoe UI"/>
+          <w:color w:val="24292E"/>
+          <w:sz w:val="28"/>
+          <w:szCs w:val="28"/>
+        </w:rPr>
+        <w:t xml:space="preserve">Making  android  emulator connect to interne : </w:t>
+      </w:r>
+      <w:r>
+        <w:rPr>
+          <w:rFonts w:ascii="Segoe UI" w:hAnsi="Segoe UI" w:cs="Segoe UI"/>
+          <w:color w:val="24292E"/>
+          <w:sz w:val="28"/>
+          <w:szCs w:val="28"/>
+        </w:rPr>
+        <w:t>&gt;emulator.exe -</w:t>
+      </w:r>
+      <w:proofErr w:type="spellStart"/>
+      <w:r>
+        <w:rPr>
+          <w:rFonts w:ascii="Segoe UI" w:hAnsi="Segoe UI" w:cs="Segoe UI"/>
+          <w:color w:val="24292E"/>
+          <w:sz w:val="28"/>
+          <w:szCs w:val="28"/>
+        </w:rPr>
+        <w:t>avd</w:t>
+      </w:r>
+      <w:proofErr w:type="spellEnd"/>
+      <w:r>
+        <w:rPr>
+          <w:rFonts w:ascii="Segoe UI" w:hAnsi="Segoe UI" w:cs="Segoe UI"/>
+          <w:color w:val="24292E"/>
+          <w:sz w:val="28"/>
+          <w:szCs w:val="28"/>
+        </w:rPr>
+        <w:t xml:space="preserve"> </w:t>
+      </w:r>
+      <w:proofErr w:type="spellStart"/>
+      <w:r>
+        <w:rPr>
+          <w:rFonts w:ascii="Segoe UI" w:hAnsi="Segoe UI" w:cs="Segoe UI"/>
+          <w:color w:val="24292E"/>
+          <w:sz w:val="28"/>
+          <w:szCs w:val="28"/>
+        </w:rPr>
+        <w:t>tsmushiVirtualans</w:t>
+      </w:r>
+      <w:proofErr w:type="spellEnd"/>
+      <w:r>
+        <w:rPr>
+          <w:rFonts w:ascii="Segoe UI" w:hAnsi="Segoe UI" w:cs="Segoe UI"/>
+          <w:color w:val="24292E"/>
+          <w:sz w:val="28"/>
+          <w:szCs w:val="28"/>
+        </w:rPr>
+        <w:t xml:space="preserve"> -</w:t>
+      </w:r>
+      <w:proofErr w:type="spellStart"/>
+      <w:r>
+        <w:rPr>
+          <w:rFonts w:ascii="Segoe UI" w:hAnsi="Segoe UI" w:cs="Segoe UI"/>
+          <w:color w:val="24292E"/>
+          <w:sz w:val="28"/>
+          <w:szCs w:val="28"/>
+        </w:rPr>
+        <w:t>dns</w:t>
+      </w:r>
+      <w:proofErr w:type="spellEnd"/>
+      <w:r>
+        <w:rPr>
+          <w:rFonts w:ascii="Segoe UI" w:hAnsi="Segoe UI" w:cs="Segoe UI"/>
+          <w:color w:val="24292E"/>
+          <w:sz w:val="28"/>
+          <w:szCs w:val="28"/>
+        </w:rPr>
+        <w:t>-server 8.8.8.8</w:t>
+      </w:r>
+      <w:bookmarkStart w:id="0" w:name="_GoBack"/>
+      <w:bookmarkEnd w:id="0"/>
     </w:p>
     <w:p>
       <w:pPr>
@@ -359,7 +554,7 @@
   <w:abstractNum w:abstractNumId="1" w15:restartNumberingAfterBreak="0">
     <w:nsid w:val="5CFF62BC"/>
     <w:multiLevelType w:val="hybridMultilevel"/>
-    <w:tmpl w:val="4456E8B8"/>
+    <w:tmpl w:val="D6EEF1A8"/>
     <w:lvl w:ilvl="0" w:tplc="04090001">
       <w:start w:val="1"/>
       <w:numFmt w:val="bullet"/>

</xml_diff>